<commit_message>
RDFS: add Comment & internationalisation + RDF optimization + update documentation : correting errors
</commit_message>
<xml_diff>
--- a/WebSemantique/Compte Rendu/Compte_Rendu.docx
+++ b/WebSemantique/Compte Rendu/Compte_Rendu.docx
@@ -10,7 +10,6 @@
           <w:rFonts w:ascii="Andalus" w:hAnsi="Andalus" w:cs="Andalus"/>
           <w:color w:val="808080" w:themeColor="background1" w:themeShade="80"/>
           <w:sz w:val="32"/>
-          <w:szCs w:val="22"/>
         </w:rPr>
       </w:pPr>
       <w:r>
@@ -40,6 +39,108 @@
     </w:p>
     <w:p>
       <w:pPr>
+        <w:spacing w:after="0" w:line="240" w:lineRule="auto"/>
+        <w:rPr>
+          <w:rFonts w:cs="Aharoni"/>
+          <w:color w:val="595959" w:themeColor="text1" w:themeTint="A6"/>
+          <w:lang w:val="en-US"/>
+        </w:rPr>
+      </w:pPr>
+      <w:r>
+        <w:tab/>
+      </w:r>
+      <w:r>
+        <w:tab/>
+      </w:r>
+      <w:r>
+        <w:tab/>
+      </w:r>
+      <w:r>
+        <w:tab/>
+      </w:r>
+      <w:r>
+        <w:rPr>
+          <w:rFonts w:asciiTheme="majorBidi" w:hAnsiTheme="majorBidi" w:cs="Aharoni"/>
+          <w:color w:val="595959" w:themeColor="text1" w:themeTint="A6"/>
+          <w:lang w:val="en-US"/>
+        </w:rPr>
+        <w:t>MISSAOUI</w:t>
+      </w:r>
+      <w:r>
+        <w:rPr>
+          <w:rFonts w:asciiTheme="majorBidi" w:hAnsiTheme="majorBidi" w:cs="Aharoni"/>
+          <w:color w:val="595959" w:themeColor="text1" w:themeTint="A6"/>
+          <w:lang w:val="en-US"/>
+        </w:rPr>
+        <w:t xml:space="preserve"> Ahmed: Master2 IFI parcours WEB</w:t>
+      </w:r>
+    </w:p>
+    <w:p>
+      <w:pPr>
+        <w:spacing w:after="0" w:line="240" w:lineRule="auto"/>
+        <w:rPr>
+          <w:rFonts w:cs="Aharoni"/>
+          <w:color w:val="595959" w:themeColor="text1" w:themeTint="A6"/>
+          <w:lang w:val="en-US"/>
+        </w:rPr>
+      </w:pPr>
+      <w:r>
+        <w:rPr>
+          <w:rFonts w:cs="Aharoni"/>
+          <w:color w:val="595959" w:themeColor="text1" w:themeTint="A6"/>
+          <w:lang w:val="en-US"/>
+        </w:rPr>
+        <w:tab/>
+      </w:r>
+      <w:r>
+        <w:rPr>
+          <w:rFonts w:cs="Aharoni"/>
+          <w:color w:val="595959" w:themeColor="text1" w:themeTint="A6"/>
+          <w:lang w:val="en-US"/>
+        </w:rPr>
+        <w:tab/>
+      </w:r>
+      <w:r>
+        <w:rPr>
+          <w:rFonts w:cs="Aharoni"/>
+          <w:color w:val="595959" w:themeColor="text1" w:themeTint="A6"/>
+          <w:lang w:val="en-US"/>
+        </w:rPr>
+        <w:tab/>
+      </w:r>
+      <w:r>
+        <w:rPr>
+          <w:rFonts w:cs="Aharoni"/>
+          <w:color w:val="595959" w:themeColor="text1" w:themeTint="A6"/>
+          <w:lang w:val="en-US"/>
+        </w:rPr>
+        <w:tab/>
+      </w:r>
+      <w:r>
+        <w:rPr>
+          <w:rFonts w:asciiTheme="majorBidi" w:hAnsiTheme="majorBidi" w:cs="Aharoni"/>
+          <w:color w:val="595959" w:themeColor="text1" w:themeTint="A6"/>
+          <w:lang w:val="en-US"/>
+        </w:rPr>
+        <w:t>BENATHMANE Ayoub</w:t>
+      </w:r>
+      <w:r>
+        <w:rPr>
+          <w:rFonts w:cs="Aharoni"/>
+          <w:color w:val="595959" w:themeColor="text1" w:themeTint="A6"/>
+          <w:lang w:val="en-US"/>
+        </w:rPr>
+        <w:t>: Master2 IFI parcours WEB</w:t>
+      </w:r>
+      <w:r>
+        <w:rPr>
+          <w:lang w:val="en-US"/>
+        </w:rPr>
+        <w:t xml:space="preserve"> </w:t>
+      </w:r>
+    </w:p>
+    <w:p>
+      <w:pPr>
         <w:pStyle w:val="Titre2"/>
         <w:jc w:val="both"/>
         <w:rPr>
@@ -49,13 +150,25 @@
           <w:szCs w:val="22"/>
         </w:rPr>
       </w:pPr>
-      <w:r>
+    </w:p>
+    <w:p>
+      <w:pPr>
+        <w:pStyle w:val="Titre2"/>
+        <w:jc w:val="both"/>
         <w:rPr>
           <w:rFonts w:ascii="Arial" w:hAnsi="Arial" w:cs="Arial"/>
           <w:color w:val="1F497D" w:themeColor="text2"/>
           <w:sz w:val="22"/>
           <w:szCs w:val="22"/>
         </w:rPr>
+      </w:pPr>
+      <w:r>
+        <w:rPr>
+          <w:rFonts w:ascii="Arial" w:hAnsi="Arial" w:cs="Arial"/>
+          <w:color w:val="1F497D" w:themeColor="text2"/>
+          <w:sz w:val="22"/>
+          <w:szCs w:val="22"/>
+        </w:rPr>
         <w:t>Le web sémantique</w:t>
       </w:r>
     </w:p>
@@ -245,21 +358,7 @@
         <w:rPr>
           <w:rFonts w:ascii="Arial" w:hAnsi="Arial" w:cs="Arial"/>
         </w:rPr>
-        <w:t xml:space="preserve">: RDF, SPARQL, RDFS, </w:t>
-      </w:r>
-      <w:proofErr w:type="spellStart"/>
-      <w:r>
-        <w:rPr>
-          <w:rFonts w:ascii="Arial" w:hAnsi="Arial" w:cs="Arial"/>
-        </w:rPr>
-        <w:t>Rule</w:t>
-      </w:r>
-      <w:proofErr w:type="spellEnd"/>
-      <w:r>
-        <w:rPr>
-          <w:rFonts w:ascii="Arial" w:hAnsi="Arial" w:cs="Arial"/>
-        </w:rPr>
-        <w:t>, OWL ...</w:t>
+        <w:t>: RDF, SPARQL, RDFS, Rule, OWL ...</w:t>
       </w:r>
     </w:p>
     <w:p>
@@ -336,15 +435,6 @@
         </w:rPr>
         <w:t>.</w:t>
       </w:r>
-    </w:p>
-    <w:p>
-      <w:pPr>
-        <w:spacing w:after="0"/>
-        <w:jc w:val="both"/>
-        <w:rPr>
-          <w:rFonts w:ascii="Arial" w:hAnsi="Arial" w:cs="Arial"/>
-        </w:rPr>
-      </w:pPr>
     </w:p>
     <w:p>
       <w:pPr>
@@ -1256,21 +1346,7 @@
         <w:rPr>
           <w:rFonts w:ascii="Arial" w:hAnsi="Arial" w:cs="Arial"/>
         </w:rPr>
-        <w:t xml:space="preserve"> la RDFa (RDF </w:t>
-      </w:r>
-      <w:proofErr w:type="spellStart"/>
-      <w:r>
-        <w:rPr>
-          <w:rFonts w:ascii="Arial" w:hAnsi="Arial" w:cs="Arial"/>
-        </w:rPr>
-        <w:t>attribute</w:t>
-      </w:r>
-      <w:proofErr w:type="spellEnd"/>
-      <w:r>
-        <w:rPr>
-          <w:rFonts w:ascii="Arial" w:hAnsi="Arial" w:cs="Arial"/>
-        </w:rPr>
-        <w:t xml:space="preserve">). </w:t>
+        <w:t xml:space="preserve"> la RDFa (RDF attribute). </w:t>
       </w:r>
       <w:r>
         <w:rPr>
@@ -1395,21 +1471,12 @@
           <w:rFonts w:ascii="Arial" w:hAnsi="Arial" w:cs="Arial"/>
         </w:rPr>
       </w:pPr>
-      <w:proofErr w:type="spellStart"/>
       <w:r>
         <w:rPr>
           <w:rFonts w:ascii="Arial" w:hAnsi="Arial" w:cs="Arial"/>
           <w:b/>
         </w:rPr>
-        <w:t>rel</w:t>
-      </w:r>
-      <w:proofErr w:type="spellEnd"/>
-      <w:r>
-        <w:rPr>
-          <w:rFonts w:ascii="Arial" w:hAnsi="Arial" w:cs="Arial"/>
-          <w:b/>
-        </w:rPr>
-        <w:t xml:space="preserve"> :</w:t>
+        <w:t>rel :</w:t>
       </w:r>
       <w:r>
         <w:rPr>
@@ -1442,21 +1509,12 @@
           <w:rFonts w:ascii="Arial" w:hAnsi="Arial" w:cs="Arial"/>
         </w:rPr>
       </w:pPr>
-      <w:proofErr w:type="spellStart"/>
       <w:r>
         <w:rPr>
           <w:rFonts w:ascii="Arial" w:hAnsi="Arial" w:cs="Arial"/>
           <w:b/>
         </w:rPr>
-        <w:t>property</w:t>
-      </w:r>
-      <w:proofErr w:type="spellEnd"/>
-      <w:r>
-        <w:rPr>
-          <w:rFonts w:ascii="Arial" w:hAnsi="Arial" w:cs="Arial"/>
-          <w:b/>
-        </w:rPr>
-        <w:t xml:space="preserve"> :</w:t>
+        <w:t>property :</w:t>
       </w:r>
       <w:r>
         <w:rPr>
@@ -1477,41 +1535,18 @@
           <w:rFonts w:ascii="Arial" w:hAnsi="Arial" w:cs="Arial"/>
         </w:rPr>
       </w:pPr>
-      <w:proofErr w:type="spellStart"/>
       <w:r>
         <w:rPr>
           <w:rFonts w:ascii="Arial" w:hAnsi="Arial" w:cs="Arial"/>
           <w:b/>
         </w:rPr>
-        <w:t>typeof</w:t>
-      </w:r>
-      <w:proofErr w:type="spellEnd"/>
-      <w:r>
-        <w:rPr>
-          <w:rFonts w:ascii="Arial" w:hAnsi="Arial" w:cs="Arial"/>
-          <w:b/>
-        </w:rPr>
-        <w:t xml:space="preserve"> </w:t>
-      </w:r>
-      <w:r>
-        <w:rPr>
-          <w:rFonts w:ascii="Arial" w:hAnsi="Arial" w:cs="Arial"/>
-        </w:rPr>
-        <w:t xml:space="preserve">: identifie le </w:t>
-      </w:r>
-      <w:proofErr w:type="spellStart"/>
-      <w:r>
-        <w:rPr>
-          <w:rFonts w:ascii="Arial" w:hAnsi="Arial" w:cs="Arial"/>
-        </w:rPr>
-        <w:t>rdf:type</w:t>
-      </w:r>
-      <w:proofErr w:type="spellEnd"/>
-      <w:r>
-        <w:rPr>
-          <w:rFonts w:ascii="Arial" w:hAnsi="Arial" w:cs="Arial"/>
-        </w:rPr>
-        <w:t xml:space="preserve"> de la ressource sujet du triplet </w:t>
+        <w:t xml:space="preserve">typeof </w:t>
+      </w:r>
+      <w:r>
+        <w:rPr>
+          <w:rFonts w:ascii="Arial" w:hAnsi="Arial" w:cs="Arial"/>
+        </w:rPr>
+        <w:t xml:space="preserve">: identifie le rdf:type de la ressource sujet du triplet </w:t>
       </w:r>
     </w:p>
     <w:p>
@@ -1558,6 +1593,7 @@
           <w:sz w:val="22"/>
           <w:szCs w:val="22"/>
         </w:rPr>
+        <w:lastRenderedPageBreak/>
         <w:t>Microdata HTML5</w:t>
       </w:r>
     </w:p>
@@ -1715,7 +1751,6 @@
           <w:szCs w:val="22"/>
           <w:lang w:val="en-US"/>
         </w:rPr>
-        <w:lastRenderedPageBreak/>
         <w:t>GRDDL [</w:t>
       </w:r>
       <w:r>
@@ -1883,6 +1918,12 @@
         <w:rPr>
           <w:rFonts w:ascii="Arial" w:hAnsi="Arial" w:cs="Arial"/>
         </w:rPr>
+        <w:t xml:space="preserve"> de transformation</w:t>
+      </w:r>
+      <w:r>
+        <w:rPr>
+          <w:rFonts w:ascii="Arial" w:hAnsi="Arial" w:cs="Arial"/>
+        </w:rPr>
         <w:t xml:space="preserve">, on aura </w:t>
       </w:r>
       <w:r>
@@ -1914,6 +1955,12 @@
           <w:rFonts w:ascii="Arial" w:hAnsi="Arial" w:cs="Arial"/>
         </w:rPr>
         <w:t xml:space="preserve">s XML </w:t>
+      </w:r>
+      <w:r>
+        <w:rPr>
+          <w:rFonts w:ascii="Arial" w:hAnsi="Arial" w:cs="Arial"/>
+        </w:rPr>
+        <w:t>liés</w:t>
       </w:r>
       <w:r>
         <w:rPr>
@@ -1998,19 +2045,7 @@
         <w:rPr>
           <w:rFonts w:ascii="Arial" w:hAnsi="Arial" w:cs="Arial"/>
         </w:rPr>
-        <w:t xml:space="preserve"> de </w:t>
-      </w:r>
-      <w:r>
-        <w:rPr>
-          <w:rFonts w:ascii="Arial" w:hAnsi="Arial" w:cs="Arial"/>
-        </w:rPr>
-        <w:t>d</w:t>
-      </w:r>
-      <w:r>
-        <w:rPr>
-          <w:rFonts w:ascii="Arial" w:hAnsi="Arial" w:cs="Arial"/>
-        </w:rPr>
-        <w:t>ocuments : l’</w:t>
+        <w:t>: l’</w:t>
       </w:r>
       <w:r>
         <w:rPr>
@@ -2118,7 +2153,7 @@
         <w:rPr>
           <w:rFonts w:ascii="Arial" w:hAnsi="Arial" w:cs="Arial"/>
         </w:rPr>
-        <w:t xml:space="preserve"> sur le profi</w:t>
+        <w:t>sur le profi</w:t>
       </w:r>
       <w:r>
         <w:rPr>
@@ -2130,13 +2165,31 @@
         <w:rPr>
           <w:rFonts w:ascii="Arial" w:hAnsi="Arial" w:cs="Arial"/>
         </w:rPr>
-        <w:t xml:space="preserve">des sorte que pour </w:t>
-      </w:r>
-      <w:r>
-        <w:rPr>
-          <w:rFonts w:ascii="Arial" w:hAnsi="Arial" w:cs="Arial"/>
-        </w:rPr>
-        <w:t>modifier il suffi</w:t>
+        <w:t>de sorte</w:t>
+      </w:r>
+      <w:r>
+        <w:rPr>
+          <w:rFonts w:ascii="Arial" w:hAnsi="Arial" w:cs="Arial"/>
+        </w:rPr>
+        <w:t xml:space="preserve"> que pour </w:t>
+      </w:r>
+      <w:r>
+        <w:rPr>
+          <w:rFonts w:ascii="Arial" w:hAnsi="Arial" w:cs="Arial"/>
+        </w:rPr>
+        <w:t xml:space="preserve">modifier </w:t>
+      </w:r>
+      <w:r>
+        <w:rPr>
+          <w:rFonts w:ascii="Arial" w:hAnsi="Arial" w:cs="Arial"/>
+        </w:rPr>
+        <w:t xml:space="preserve">la version </w:t>
+      </w:r>
+      <w:r>
+        <w:rPr>
+          <w:rFonts w:ascii="Arial" w:hAnsi="Arial" w:cs="Arial"/>
+        </w:rPr>
+        <w:t>il suffi</w:t>
       </w:r>
       <w:r>
         <w:rPr>
@@ -2190,6 +2243,7 @@
     </w:p>
     <w:p>
       <w:pPr>
+        <w:spacing w:after="0"/>
         <w:jc w:val="both"/>
         <w:rPr>
           <w:rFonts w:ascii="Arial" w:hAnsi="Arial" w:cs="Arial"/>
@@ -2211,14 +2265,7 @@
         <w:rPr>
           <w:rFonts w:ascii="Arial" w:hAnsi="Arial" w:cs="Arial"/>
         </w:rPr>
-        <w:t xml:space="preserve"> RDF peuvent utiliser des </w:t>
-      </w:r>
-      <w:proofErr w:type="spellStart"/>
-      <w:r>
-        <w:rPr>
-          <w:rFonts w:ascii="Arial" w:hAnsi="Arial" w:cs="Arial"/>
-        </w:rPr>
-        <w:t>namespace</w:t>
+        <w:t xml:space="preserve"> RDF peuvent utiliser des namespace</w:t>
       </w:r>
       <w:r>
         <w:rPr>
@@ -2226,7 +2273,6 @@
         </w:rPr>
         <w:t>s</w:t>
       </w:r>
-      <w:proofErr w:type="spellEnd"/>
       <w:r>
         <w:rPr>
           <w:rFonts w:ascii="Arial" w:hAnsi="Arial" w:cs="Arial"/>
@@ -2237,63 +2283,13 @@
         <w:rPr>
           <w:rFonts w:ascii="Arial" w:hAnsi="Arial" w:cs="Arial"/>
         </w:rPr>
-        <w:t xml:space="preserve">ore ou </w:t>
-      </w:r>
-      <w:proofErr w:type="spellStart"/>
-      <w:r>
-        <w:rPr>
-          <w:rFonts w:ascii="Arial" w:hAnsi="Arial" w:cs="Arial"/>
-        </w:rPr>
-        <w:t>creative</w:t>
-      </w:r>
-      <w:proofErr w:type="spellEnd"/>
-      <w:r>
-        <w:rPr>
-          <w:rFonts w:ascii="Arial" w:hAnsi="Arial" w:cs="Arial"/>
-        </w:rPr>
-        <w:t xml:space="preserve"> </w:t>
-      </w:r>
-      <w:proofErr w:type="spellStart"/>
-      <w:r>
-        <w:rPr>
-          <w:rFonts w:ascii="Arial" w:hAnsi="Arial" w:cs="Arial"/>
-        </w:rPr>
-        <w:t>commons</w:t>
-      </w:r>
-      <w:proofErr w:type="spellEnd"/>
-      <w:r>
-        <w:rPr>
-          <w:rFonts w:ascii="Arial" w:hAnsi="Arial" w:cs="Arial"/>
-        </w:rPr>
-        <w:t xml:space="preserve">, ou </w:t>
-      </w:r>
-      <w:proofErr w:type="spellStart"/>
-      <w:r>
-        <w:rPr>
-          <w:rFonts w:ascii="Arial" w:hAnsi="Arial" w:cs="Arial"/>
-        </w:rPr>
-        <w:t>friend</w:t>
-      </w:r>
-      <w:proofErr w:type="spellEnd"/>
-      <w:r>
-        <w:rPr>
-          <w:rFonts w:ascii="Arial" w:hAnsi="Arial" w:cs="Arial"/>
-        </w:rPr>
-        <w:t xml:space="preserve"> of a </w:t>
-      </w:r>
-      <w:proofErr w:type="spellStart"/>
-      <w:r>
-        <w:rPr>
-          <w:rFonts w:ascii="Arial" w:hAnsi="Arial" w:cs="Arial"/>
-        </w:rPr>
-        <w:t>friend</w:t>
-      </w:r>
-      <w:proofErr w:type="spellEnd"/>
-      <w:r>
-        <w:rPr>
-          <w:rFonts w:ascii="Arial" w:hAnsi="Arial" w:cs="Arial"/>
-        </w:rPr>
-        <w:t>.</w:t>
+        <w:t>ore ou creative commons</w:t>
+      </w:r>
+      <w:r>
+        <w:rPr>
+          <w:rFonts w:ascii="Arial" w:hAnsi="Arial" w:cs="Arial"/>
+        </w:rPr>
+        <w:t>, ou friend of a friend.</w:t>
       </w:r>
     </w:p>
     <w:p>
@@ -2303,6 +2299,8 @@
           <w:ilvl w:val="0"/>
           <w:numId w:val="8"/>
         </w:numPr>
+        <w:spacing w:after="0"/>
+        <w:contextualSpacing w:val="0"/>
         <w:jc w:val="both"/>
         <w:rPr>
           <w:rFonts w:ascii="Arial" w:hAnsi="Arial" w:cs="Arial"/>
@@ -2322,6 +2320,8 @@
           <w:ilvl w:val="1"/>
           <w:numId w:val="8"/>
         </w:numPr>
+        <w:spacing w:after="0"/>
+        <w:contextualSpacing w:val="0"/>
         <w:jc w:val="both"/>
         <w:rPr>
           <w:rFonts w:ascii="Arial" w:hAnsi="Arial" w:cs="Arial"/>
@@ -2343,6 +2343,8 @@
           <w:ilvl w:val="0"/>
           <w:numId w:val="8"/>
         </w:numPr>
+        <w:spacing w:after="0"/>
+        <w:contextualSpacing w:val="0"/>
         <w:jc w:val="both"/>
         <w:rPr>
           <w:rFonts w:ascii="Arial" w:hAnsi="Arial" w:cs="Arial"/>
@@ -2362,6 +2364,8 @@
           <w:ilvl w:val="1"/>
           <w:numId w:val="8"/>
         </w:numPr>
+        <w:spacing w:after="0"/>
+        <w:contextualSpacing w:val="0"/>
         <w:jc w:val="both"/>
         <w:rPr>
           <w:rFonts w:ascii="Arial" w:hAnsi="Arial" w:cs="Arial"/>
@@ -2373,80 +2377,36 @@
           <w:rFonts w:ascii="Arial" w:hAnsi="Arial" w:cs="Arial"/>
           <w:lang w:val="en-US"/>
         </w:rPr>
-        <w:t xml:space="preserve">Person, name, nick, title, homepage, </w:t>
-      </w:r>
-      <w:proofErr w:type="spellStart"/>
-      <w:r>
-        <w:rPr>
-          <w:rFonts w:ascii="Arial" w:hAnsi="Arial" w:cs="Arial"/>
-          <w:lang w:val="en-US"/>
-        </w:rPr>
-        <w:t>mbox</w:t>
-      </w:r>
-      <w:proofErr w:type="spellEnd"/>
-      <w:r>
-        <w:rPr>
-          <w:rFonts w:ascii="Arial" w:hAnsi="Arial" w:cs="Arial"/>
-          <w:lang w:val="en-US"/>
-        </w:rPr>
-        <w:t xml:space="preserve">, </w:t>
-      </w:r>
-      <w:proofErr w:type="spellStart"/>
-      <w:r>
-        <w:rPr>
-          <w:rFonts w:ascii="Arial" w:hAnsi="Arial" w:cs="Arial"/>
-          <w:lang w:val="en-US"/>
-        </w:rPr>
-        <w:t>img</w:t>
-      </w:r>
-      <w:proofErr w:type="spellEnd"/>
-      <w:r>
-        <w:rPr>
-          <w:rFonts w:ascii="Arial" w:hAnsi="Arial" w:cs="Arial"/>
-          <w:lang w:val="en-US"/>
-        </w:rPr>
-        <w:t xml:space="preserve">, weblog, knows </w:t>
-      </w:r>
-    </w:p>
-    <w:p>
-      <w:pPr>
-        <w:pStyle w:val="Titre1"/>
+        <w:t xml:space="preserve">Person, name, nick, title, homepage, mbox, img, weblog, knows </w:t>
+      </w:r>
+    </w:p>
+    <w:p>
+      <w:pPr>
+        <w:pStyle w:val="Titre2"/>
+      </w:pPr>
+      <w:r>
+        <w:t>RDFS : RDF  Schema</w:t>
+      </w:r>
+    </w:p>
+    <w:p>
+      <w:pPr>
+        <w:spacing w:after="0"/>
         <w:jc w:val="both"/>
         <w:rPr>
           <w:rFonts w:ascii="Arial" w:hAnsi="Arial" w:cs="Arial"/>
-          <w:sz w:val="22"/>
-          <w:szCs w:val="22"/>
-        </w:rPr>
-      </w:pPr>
-      <w:r>
-        <w:rPr>
-          <w:rFonts w:ascii="Arial" w:hAnsi="Arial" w:cs="Arial"/>
-          <w:sz w:val="22"/>
-          <w:szCs w:val="22"/>
-        </w:rPr>
-        <w:t>RDFS : RDF  Schema</w:t>
-      </w:r>
-    </w:p>
-    <w:p>
-      <w:pPr>
-        <w:spacing w:after="0"/>
-        <w:contextualSpacing/>
-        <w:jc w:val="both"/>
-        <w:rPr>
-          <w:rFonts w:ascii="Arial" w:hAnsi="Arial" w:cs="Arial"/>
-        </w:rPr>
-      </w:pPr>
-      <w:r>
-        <w:rPr>
-          <w:rFonts w:ascii="Arial" w:hAnsi="Arial" w:cs="Arial"/>
-        </w:rPr>
-        <w:t xml:space="preserve">RDF Schema est </w:t>
-      </w:r>
-      <w:r>
-        <w:rPr>
-          <w:rFonts w:ascii="Arial" w:hAnsi="Arial" w:cs="Arial"/>
-        </w:rPr>
-        <w:t>un vocabulaire qui décrit</w:t>
+        </w:rPr>
+      </w:pPr>
+      <w:r>
+        <w:rPr>
+          <w:rFonts w:ascii="Arial" w:hAnsi="Arial" w:cs="Arial"/>
+        </w:rPr>
+        <w:t xml:space="preserve">RDF Schema </w:t>
+      </w:r>
+      <w:r>
+        <w:rPr>
+          <w:rFonts w:ascii="Arial" w:hAnsi="Arial" w:cs="Arial"/>
+        </w:rPr>
+        <w:t>permet de définir</w:t>
       </w:r>
       <w:r>
         <w:rPr>
@@ -2458,6 +2418,36 @@
         <w:rPr>
           <w:rFonts w:ascii="Arial" w:hAnsi="Arial" w:cs="Arial"/>
         </w:rPr>
+        <w:t>un vocabulaire</w:t>
+      </w:r>
+      <w:r>
+        <w:rPr>
+          <w:rFonts w:ascii="Arial" w:hAnsi="Arial" w:cs="Arial"/>
+        </w:rPr>
+        <w:t xml:space="preserve"> partagé</w:t>
+      </w:r>
+      <w:r>
+        <w:rPr>
+          <w:rFonts w:ascii="Arial" w:hAnsi="Arial" w:cs="Arial"/>
+        </w:rPr>
+        <w:t xml:space="preserve"> qui décrit</w:t>
+      </w:r>
+      <w:r>
+        <w:rPr>
+          <w:rFonts w:ascii="Arial" w:hAnsi="Arial" w:cs="Arial"/>
+        </w:rPr>
+        <w:t xml:space="preserve"> </w:t>
+      </w:r>
+      <w:r>
+        <w:rPr>
+          <w:rFonts w:ascii="Arial" w:hAnsi="Arial" w:cs="Arial"/>
+        </w:rPr>
+        <w:t xml:space="preserve">un domaine. C’est </w:t>
+      </w:r>
+      <w:r>
+        <w:rPr>
+          <w:rFonts w:ascii="Arial" w:hAnsi="Arial" w:cs="Arial"/>
+        </w:rPr>
         <w:t>un ensemble de classes et de propriétés</w:t>
       </w:r>
       <w:r>
@@ -2602,7 +2592,7 @@
         <w:rPr>
           <w:rFonts w:ascii="Arial" w:hAnsi="Arial" w:cs="Arial"/>
         </w:rPr>
-        <w:t xml:space="preserve"> de classes et de</w:t>
+        <w:t xml:space="preserve"> de</w:t>
       </w:r>
       <w:r>
         <w:rPr>
@@ -2614,6 +2604,18 @@
         <w:rPr>
           <w:rFonts w:ascii="Arial" w:hAnsi="Arial" w:cs="Arial"/>
         </w:rPr>
+        <w:t xml:space="preserve"> classes et de</w:t>
+      </w:r>
+      <w:r>
+        <w:rPr>
+          <w:rFonts w:ascii="Arial" w:hAnsi="Arial" w:cs="Arial"/>
+        </w:rPr>
+        <w:t>s</w:t>
+      </w:r>
+      <w:r>
+        <w:rPr>
+          <w:rFonts w:ascii="Arial" w:hAnsi="Arial" w:cs="Arial"/>
+        </w:rPr>
         <w:t xml:space="preserve"> </w:t>
       </w:r>
       <w:r>
@@ -2621,36 +2623,6 @@
           <w:rFonts w:ascii="Arial" w:hAnsi="Arial" w:cs="Arial"/>
         </w:rPr>
         <w:t>propriétés</w:t>
-      </w:r>
-      <w:r>
-        <w:rPr>
-          <w:rFonts w:ascii="Arial" w:hAnsi="Arial" w:cs="Arial"/>
-        </w:rPr>
-        <w:t xml:space="preserve"> </w:t>
-      </w:r>
-      <w:r>
-        <w:rPr>
-          <w:rFonts w:ascii="Arial" w:hAnsi="Arial" w:cs="Arial"/>
-        </w:rPr>
-        <w:t>à</w:t>
-      </w:r>
-      <w:r>
-        <w:rPr>
-          <w:rFonts w:ascii="Arial" w:hAnsi="Arial" w:cs="Arial"/>
-        </w:rPr>
-        <w:t xml:space="preserve"> </w:t>
-      </w:r>
-      <w:r>
-        <w:rPr>
-          <w:rFonts w:ascii="Arial" w:hAnsi="Arial" w:cs="Arial"/>
-        </w:rPr>
-        <w:t>utilis</w:t>
-      </w:r>
-      <w:r>
-        <w:rPr>
-          <w:rFonts w:ascii="Arial" w:hAnsi="Arial" w:cs="Arial"/>
-        </w:rPr>
-        <w:t>er</w:t>
       </w:r>
       <w:r>
         <w:rPr>
@@ -2677,6 +2649,7 @@
           <w:numId w:val="11"/>
         </w:numPr>
         <w:spacing w:after="0"/>
+        <w:contextualSpacing w:val="0"/>
         <w:jc w:val="both"/>
         <w:rPr>
           <w:rFonts w:ascii="Arial" w:hAnsi="Arial" w:cs="Arial"/>
@@ -2693,7 +2666,6 @@
       <w:pPr>
         <w:spacing w:after="0"/>
         <w:ind w:left="1416" w:firstLine="708"/>
-        <w:contextualSpacing/>
         <w:jc w:val="both"/>
         <w:rPr>
           <w:rFonts w:ascii="Arial" w:hAnsi="Arial" w:cs="Arial"/>
@@ -2707,32 +2679,33 @@
           <w:b/>
           <w:lang w:val="en-US"/>
         </w:rPr>
-        <w:t>&lt;</w:t>
-      </w:r>
-      <w:proofErr w:type="spellStart"/>
-      <w:r>
+        <w:t>&lt;rdf:Property rdf:ID=’Name’&gt;</w:t>
+      </w:r>
+    </w:p>
+    <w:p>
+      <w:pPr>
+        <w:spacing w:after="0"/>
+        <w:ind w:left="2124" w:firstLine="708"/>
+        <w:jc w:val="both"/>
         <w:rPr>
           <w:rFonts w:ascii="Arial" w:hAnsi="Arial" w:cs="Arial"/>
           <w:b/>
           <w:lang w:val="en-US"/>
         </w:rPr>
-        <w:t>rdf:Property</w:t>
-      </w:r>
-      <w:proofErr w:type="spellEnd"/>
+      </w:pPr>
       <w:r>
         <w:rPr>
           <w:rFonts w:ascii="Arial" w:hAnsi="Arial" w:cs="Arial"/>
           <w:b/>
           <w:lang w:val="en-US"/>
         </w:rPr>
-        <w:t xml:space="preserve"> rdf:ID=’Name’&gt;</w:t>
+        <w:t>&lt;rdfs:domain rdf:resource=' ‘/&gt;</w:t>
       </w:r>
     </w:p>
     <w:p>
       <w:pPr>
         <w:spacing w:after="0"/>
         <w:ind w:left="2124" w:firstLine="708"/>
-        <w:contextualSpacing/>
         <w:jc w:val="both"/>
         <w:rPr>
           <w:rFonts w:ascii="Arial" w:hAnsi="Arial" w:cs="Arial"/>
@@ -2746,109 +2719,32 @@
           <w:b/>
           <w:lang w:val="en-US"/>
         </w:rPr>
-        <w:t>&lt;</w:t>
-      </w:r>
-      <w:proofErr w:type="spellStart"/>
-      <w:r>
+        <w:t>&lt;rdfs:range rdf:resource='’ /&gt;</w:t>
+      </w:r>
+    </w:p>
+    <w:p>
+      <w:pPr>
+        <w:spacing w:after="0"/>
+        <w:ind w:left="2124"/>
+        <w:jc w:val="both"/>
         <w:rPr>
           <w:rFonts w:ascii="Arial" w:hAnsi="Arial" w:cs="Arial"/>
           <w:b/>
           <w:lang w:val="en-US"/>
         </w:rPr>
-        <w:t>rdfs:domain</w:t>
-      </w:r>
-      <w:proofErr w:type="spellEnd"/>
+      </w:pPr>
       <w:r>
         <w:rPr>
           <w:rFonts w:ascii="Arial" w:hAnsi="Arial" w:cs="Arial"/>
           <w:b/>
           <w:lang w:val="en-US"/>
         </w:rPr>
-        <w:t xml:space="preserve"> rdf:resource=' ‘/&gt;</w:t>
+        <w:t>&lt;/rdf:Property&gt;</w:t>
       </w:r>
     </w:p>
     <w:p>
       <w:pPr>
         <w:spacing w:after="0"/>
-        <w:ind w:left="2124" w:firstLine="708"/>
-        <w:contextualSpacing/>
-        <w:jc w:val="both"/>
-        <w:rPr>
-          <w:rFonts w:ascii="Arial" w:hAnsi="Arial" w:cs="Arial"/>
-          <w:b/>
-          <w:lang w:val="en-US"/>
-        </w:rPr>
-      </w:pPr>
-      <w:r>
-        <w:rPr>
-          <w:rFonts w:ascii="Arial" w:hAnsi="Arial" w:cs="Arial"/>
-          <w:b/>
-          <w:lang w:val="en-US"/>
-        </w:rPr>
-        <w:t>&lt;</w:t>
-      </w:r>
-      <w:proofErr w:type="spellStart"/>
-      <w:r>
-        <w:rPr>
-          <w:rFonts w:ascii="Arial" w:hAnsi="Arial" w:cs="Arial"/>
-          <w:b/>
-          <w:lang w:val="en-US"/>
-        </w:rPr>
-        <w:t>rdfs:range</w:t>
-      </w:r>
-      <w:proofErr w:type="spellEnd"/>
-      <w:r>
-        <w:rPr>
-          <w:rFonts w:ascii="Arial" w:hAnsi="Arial" w:cs="Arial"/>
-          <w:b/>
-          <w:lang w:val="en-US"/>
-        </w:rPr>
-        <w:t xml:space="preserve"> rdf:resource='’ /&gt;</w:t>
-      </w:r>
-    </w:p>
-    <w:p>
-      <w:pPr>
-        <w:spacing w:after="0"/>
-        <w:ind w:left="2124"/>
-        <w:contextualSpacing/>
-        <w:jc w:val="both"/>
-        <w:rPr>
-          <w:rFonts w:ascii="Arial" w:hAnsi="Arial" w:cs="Arial"/>
-          <w:b/>
-          <w:lang w:val="en-US"/>
-        </w:rPr>
-      </w:pPr>
-      <w:r>
-        <w:rPr>
-          <w:rFonts w:ascii="Arial" w:hAnsi="Arial" w:cs="Arial"/>
-          <w:b/>
-          <w:lang w:val="en-US"/>
-        </w:rPr>
-        <w:t>&lt;/</w:t>
-      </w:r>
-      <w:proofErr w:type="spellStart"/>
-      <w:r>
-        <w:rPr>
-          <w:rFonts w:ascii="Arial" w:hAnsi="Arial" w:cs="Arial"/>
-          <w:b/>
-          <w:lang w:val="en-US"/>
-        </w:rPr>
-        <w:t>rdf:Property</w:t>
-      </w:r>
-      <w:proofErr w:type="spellEnd"/>
-      <w:r>
-        <w:rPr>
-          <w:rFonts w:ascii="Arial" w:hAnsi="Arial" w:cs="Arial"/>
-          <w:b/>
-          <w:lang w:val="en-US"/>
-        </w:rPr>
-        <w:t>&gt;</w:t>
-      </w:r>
-    </w:p>
-    <w:p>
-      <w:pPr>
-        <w:spacing w:after="0"/>
-        <w:contextualSpacing/>
         <w:jc w:val="both"/>
         <w:rPr>
           <w:rFonts w:ascii="Arial" w:hAnsi="Arial" w:cs="Arial"/>
@@ -2864,6 +2760,7 @@
           <w:numId w:val="11"/>
         </w:numPr>
         <w:spacing w:after="0"/>
+        <w:contextualSpacing w:val="0"/>
         <w:jc w:val="both"/>
         <w:rPr>
           <w:rFonts w:ascii="Arial" w:hAnsi="Arial" w:cs="Arial"/>
@@ -2904,7 +2801,6 @@
       <w:pPr>
         <w:spacing w:after="0"/>
         <w:ind w:left="1416" w:firstLine="708"/>
-        <w:contextualSpacing/>
         <w:jc w:val="both"/>
         <w:rPr>
           <w:rFonts w:ascii="Arial" w:hAnsi="Arial" w:cs="Arial"/>
@@ -2918,25 +2814,7 @@
           <w:b/>
           <w:lang w:val="en-US"/>
         </w:rPr>
-        <w:t>&lt;rdfs:Class rdf:ID="</w:t>
-      </w:r>
-      <w:proofErr w:type="spellStart"/>
-      <w:r>
-        <w:rPr>
-          <w:rFonts w:ascii="Arial" w:hAnsi="Arial" w:cs="Arial"/>
-          <w:b/>
-          <w:lang w:val="en-US"/>
-        </w:rPr>
-        <w:t>ClasseName</w:t>
-      </w:r>
-      <w:proofErr w:type="spellEnd"/>
-      <w:r>
-        <w:rPr>
-          <w:rFonts w:ascii="Arial" w:hAnsi="Arial" w:cs="Arial"/>
-          <w:b/>
-          <w:lang w:val="en-US"/>
-        </w:rPr>
-        <w:t>"/&gt;</w:t>
+        <w:t>&lt;rdfs:Class rdf:ID="ClasseName"/&gt;</w:t>
       </w:r>
     </w:p>
     <w:p>
@@ -2947,6 +2825,7 @@
           <w:numId w:val="10"/>
         </w:numPr>
         <w:spacing w:after="0"/>
+        <w:contextualSpacing w:val="0"/>
         <w:rPr>
           <w:rFonts w:asciiTheme="majorBidi" w:hAnsiTheme="majorBidi" w:cstheme="majorBidi"/>
           <w:sz w:val="24"/>
@@ -2970,13 +2849,13 @@
           <w:numId w:val="10"/>
         </w:numPr>
         <w:spacing w:after="0"/>
+        <w:contextualSpacing w:val="0"/>
         <w:rPr>
           <w:rFonts w:asciiTheme="majorBidi" w:hAnsiTheme="majorBidi" w:cstheme="majorBidi"/>
           <w:sz w:val="24"/>
           <w:szCs w:val="24"/>
         </w:rPr>
       </w:pPr>
-      <w:proofErr w:type="spellStart"/>
       <w:r>
         <w:rPr>
           <w:rFonts w:asciiTheme="majorBidi" w:hAnsiTheme="majorBidi" w:cstheme="majorBidi"/>
@@ -2984,17 +2863,7 @@
           <w:sz w:val="24"/>
           <w:szCs w:val="24"/>
         </w:rPr>
-        <w:t>rdf:domaine</w:t>
-      </w:r>
-      <w:proofErr w:type="spellEnd"/>
-      <w:r>
-        <w:rPr>
-          <w:rFonts w:asciiTheme="majorBidi" w:hAnsiTheme="majorBidi" w:cstheme="majorBidi"/>
-          <w:b/>
-          <w:sz w:val="24"/>
-          <w:szCs w:val="24"/>
-        </w:rPr>
-        <w:t xml:space="preserve"> </w:t>
+        <w:t xml:space="preserve">rdf:domaine </w:t>
       </w:r>
       <w:r>
         <w:rPr>
@@ -3029,6 +2898,7 @@
           <w:numId w:val="10"/>
         </w:numPr>
         <w:spacing w:after="0"/>
+        <w:contextualSpacing w:val="0"/>
         <w:jc w:val="both"/>
         <w:rPr>
           <w:rFonts w:asciiTheme="majorBidi" w:hAnsiTheme="majorBidi" w:cstheme="majorBidi"/>
@@ -3044,7 +2914,6 @@
         </w:rPr>
         <w:t xml:space="preserve"> </w:t>
       </w:r>
-      <w:proofErr w:type="spellStart"/>
       <w:r>
         <w:rPr>
           <w:rFonts w:asciiTheme="majorBidi" w:hAnsiTheme="majorBidi" w:cstheme="majorBidi"/>
@@ -3054,7 +2923,6 @@
         </w:rPr>
         <w:t>rdf:range</w:t>
       </w:r>
-      <w:proofErr w:type="spellEnd"/>
       <w:r>
         <w:rPr>
           <w:rFonts w:asciiTheme="majorBidi" w:hAnsiTheme="majorBidi" w:cstheme="majorBidi"/>
@@ -3080,6 +2948,7 @@
           <w:numId w:val="10"/>
         </w:numPr>
         <w:spacing w:after="0"/>
+        <w:contextualSpacing w:val="0"/>
         <w:rPr>
           <w:rFonts w:asciiTheme="majorBidi" w:hAnsiTheme="majorBidi" w:cstheme="majorBidi"/>
           <w:sz w:val="24"/>
@@ -3144,6 +3013,7 @@
           <w:numId w:val="10"/>
         </w:numPr>
         <w:spacing w:after="0"/>
+        <w:contextualSpacing w:val="0"/>
         <w:jc w:val="both"/>
         <w:rPr>
           <w:rFonts w:asciiTheme="majorBidi" w:hAnsiTheme="majorBidi" w:cstheme="majorBidi"/>
@@ -3151,7 +3021,6 @@
           <w:szCs w:val="24"/>
         </w:rPr>
       </w:pPr>
-      <w:proofErr w:type="spellStart"/>
       <w:r>
         <w:rPr>
           <w:rFonts w:asciiTheme="majorBidi" w:hAnsiTheme="majorBidi" w:cstheme="majorBidi"/>
@@ -3161,7 +3030,6 @@
         </w:rPr>
         <w:t>rdfs:subPropertyOf</w:t>
       </w:r>
-      <w:proofErr w:type="spellEnd"/>
       <w:r>
         <w:rPr>
           <w:rFonts w:asciiTheme="majorBidi" w:hAnsiTheme="majorBidi" w:cstheme="majorBidi"/>
@@ -3227,6 +3095,7 @@
           <w:numId w:val="10"/>
         </w:numPr>
         <w:spacing w:after="0"/>
+        <w:contextualSpacing w:val="0"/>
         <w:rPr>
           <w:rFonts w:asciiTheme="majorBidi" w:hAnsiTheme="majorBidi" w:cstheme="majorBidi"/>
           <w:sz w:val="24"/>
@@ -3315,12 +3184,12 @@
           <w:numId w:val="10"/>
         </w:numPr>
         <w:spacing w:after="0"/>
+        <w:contextualSpacing w:val="0"/>
         <w:jc w:val="both"/>
         <w:rPr>
           <w:rFonts w:ascii="Arial" w:hAnsi="Arial" w:cs="Arial"/>
         </w:rPr>
       </w:pPr>
-      <w:proofErr w:type="spellStart"/>
       <w:r>
         <w:rPr>
           <w:rFonts w:asciiTheme="majorBidi" w:hAnsiTheme="majorBidi" w:cstheme="majorBidi"/>
@@ -3330,7 +3199,6 @@
         </w:rPr>
         <w:t>rdfs:comment</w:t>
       </w:r>
-      <w:proofErr w:type="spellEnd"/>
       <w:r>
         <w:rPr>
           <w:rFonts w:asciiTheme="majorBidi" w:hAnsiTheme="majorBidi" w:cstheme="majorBidi"/>
@@ -3357,6 +3225,7 @@
           <w:numId w:val="10"/>
         </w:numPr>
         <w:spacing w:after="0"/>
+        <w:contextualSpacing w:val="0"/>
         <w:jc w:val="both"/>
         <w:rPr>
           <w:rFonts w:ascii="Arial" w:hAnsi="Arial" w:cs="Arial"/>
@@ -3379,6 +3248,7 @@
           <w:numId w:val="10"/>
         </w:numPr>
         <w:spacing w:after="0"/>
+        <w:contextualSpacing w:val="0"/>
         <w:jc w:val="both"/>
         <w:rPr>
           <w:rFonts w:ascii="Arial" w:hAnsi="Arial" w:cs="Arial"/>
@@ -3447,7 +3317,7 @@
 
 <file path=word/endnotes.xml><?xml version="1.0" encoding="utf-8"?>
 <w:endnotes xmlns:ve="http://schemas.openxmlformats.org/markup-compatibility/2006" xmlns:o="urn:schemas-microsoft-com:office:office" xmlns:r="http://schemas.openxmlformats.org/officeDocument/2006/relationships" xmlns:m="http://schemas.openxmlformats.org/officeDocument/2006/math" xmlns:v="urn:schemas-microsoft-com:vml" xmlns:wp="http://schemas.openxmlformats.org/drawingml/2006/wordprocessingDrawing" xmlns:w10="urn:schemas-microsoft-com:office:word" xmlns:w="http://schemas.openxmlformats.org/wordprocessingml/2006/main" xmlns:wne="http://schemas.microsoft.com/office/word/2006/wordml">
-  <w:endnote w:type="separator" w:id="-1">
+  <w:endnote w:type="separator" w:id="0">
     <w:p>
       <w:pPr>
         <w:spacing w:after="0" w:line="240" w:lineRule="auto"/>
@@ -3457,7 +3327,7 @@
       </w:r>
     </w:p>
   </w:endnote>
-  <w:endnote w:type="continuationSeparator" w:id="0">
+  <w:endnote w:type="continuationSeparator" w:id="1">
     <w:p>
       <w:pPr>
         <w:spacing w:after="0" w:line="240" w:lineRule="auto"/>
@@ -3497,7 +3367,7 @@
 
 <file path=word/footnotes.xml><?xml version="1.0" encoding="utf-8"?>
 <w:footnotes xmlns:ve="http://schemas.openxmlformats.org/markup-compatibility/2006" xmlns:o="urn:schemas-microsoft-com:office:office" xmlns:r="http://schemas.openxmlformats.org/officeDocument/2006/relationships" xmlns:m="http://schemas.openxmlformats.org/officeDocument/2006/math" xmlns:v="urn:schemas-microsoft-com:vml" xmlns:wp="http://schemas.openxmlformats.org/drawingml/2006/wordprocessingDrawing" xmlns:w10="urn:schemas-microsoft-com:office:word" xmlns:w="http://schemas.openxmlformats.org/wordprocessingml/2006/main" xmlns:wne="http://schemas.microsoft.com/office/word/2006/wordml">
-  <w:footnote w:type="separator" w:id="-1">
+  <w:footnote w:type="separator" w:id="0">
     <w:p>
       <w:pPr>
         <w:spacing w:after="0" w:line="240" w:lineRule="auto"/>
@@ -3507,7 +3377,7 @@
       </w:r>
     </w:p>
   </w:footnote>
-  <w:footnote w:type="continuationSeparator" w:id="0">
+  <w:footnote w:type="continuationSeparator" w:id="1">
     <w:p>
       <w:pPr>
         <w:spacing w:after="0" w:line="240" w:lineRule="auto"/>

</xml_diff>